<commit_message>
Criação do Project Plan e actualização da proposta.
</commit_message>
<xml_diff>
--- a/Deliverables/2º Deliverable/Proposta App-Guia do Património de Lisboa v2.docx
+++ b/Deliverables/2º Deliverable/Proposta App-Guia do Património de Lisboa v2.docx
@@ -767,6 +767,47 @@
     </w:p>
     <w:p>
       <w:pPr>
+        <w:pStyle w:val="NoSpacing"/>
+        <w:jc w:val="both"/>
+        <w:rPr>
+          <w:lang w:val="pt-PT"/>
+        </w:rPr>
+      </w:pPr>
+      <w:r>
+        <w:rPr>
+          <w:lang w:val="pt-PT"/>
+        </w:rPr>
+        <w:t xml:space="preserve">4º- Ao clicar nu PI o utilizador </w:t>
+      </w:r>
+      <w:r>
+        <w:rPr>
+          <w:lang w:val="pt-PT"/>
+        </w:rPr>
+        <w:t xml:space="preserve">tem um </w:t>
+      </w:r>
+      <w:proofErr w:type="spellStart"/>
+      <w:r>
+        <w:rPr>
+          <w:lang w:val="pt-PT"/>
+        </w:rPr>
+        <w:t>slider</w:t>
+      </w:r>
+      <w:proofErr w:type="spellEnd"/>
+      <w:r>
+        <w:rPr>
+          <w:lang w:val="pt-PT"/>
+        </w:rPr>
+        <w:t xml:space="preserve"> que permite </w:t>
+      </w:r>
+      <w:r>
+        <w:rPr>
+          <w:lang w:val="pt-PT"/>
+        </w:rPr>
+        <w:t>classificar o PI de uma a cinco estrelas.</w:t>
+      </w:r>
+    </w:p>
+    <w:p>
+      <w:pPr>
         <w:pStyle w:val="Heading3"/>
         <w:rPr>
           <w:lang w:val="pt-PT"/>
@@ -1063,7 +1104,19 @@
         <w:rPr>
           <w:lang w:val="pt-PT"/>
         </w:rPr>
-        <w:t>Visualização de rota para um PI.</w:t>
+        <w:t>Visualização d</w:t>
+      </w:r>
+      <w:r>
+        <w:rPr>
+          <w:lang w:val="pt-PT"/>
+        </w:rPr>
+        <w:t>a</w:t>
+      </w:r>
+      <w:r>
+        <w:rPr>
+          <w:lang w:val="pt-PT"/>
+        </w:rPr>
+        <w:t xml:space="preserve"> rota para um PI.</w:t>
       </w:r>
     </w:p>
     <w:p>
@@ -1233,6 +1286,52 @@
         <w:rPr>
           <w:lang w:val="pt-PT"/>
         </w:rPr>
+        <w:t xml:space="preserve">) Classificação de </w:t>
+      </w:r>
+      <w:proofErr w:type="spellStart"/>
+      <w:r>
+        <w:rPr>
+          <w:lang w:val="pt-PT"/>
+        </w:rPr>
+        <w:t>PI’s</w:t>
+      </w:r>
+      <w:proofErr w:type="spellEnd"/>
+      <w:r>
+        <w:rPr>
+          <w:lang w:val="pt-PT"/>
+        </w:rPr>
+        <w:t>.</w:t>
+      </w:r>
+    </w:p>
+    <w:p>
+      <w:pPr>
+        <w:pStyle w:val="ListParagraph"/>
+        <w:numPr>
+          <w:ilvl w:val="0"/>
+          <w:numId w:val="11"/>
+        </w:numPr>
+        <w:jc w:val="both"/>
+        <w:rPr>
+          <w:lang w:val="pt-PT"/>
+        </w:rPr>
+      </w:pPr>
+      <w:r>
+        <w:rPr>
+          <w:lang w:val="pt-PT"/>
+        </w:rPr>
+        <w:t>(</w:t>
+      </w:r>
+      <w:r>
+        <w:rPr>
+          <w:color w:val="00B0F0"/>
+          <w:lang w:val="pt-PT"/>
+        </w:rPr>
+        <w:t>Baixo</w:t>
+      </w:r>
+      <w:r>
+        <w:rPr>
+          <w:lang w:val="pt-PT"/>
+        </w:rPr>
         <w:t xml:space="preserve">) </w:t>
       </w:r>
       <w:r>
@@ -1315,7 +1414,25 @@
         <w:rPr>
           <w:lang w:val="pt-PT"/>
         </w:rPr>
-        <w:t xml:space="preserve"> mais próximo.</w:t>
+        <w:t xml:space="preserve"> mais próximo</w:t>
+      </w:r>
+      <w:r>
+        <w:rPr>
+          <w:lang w:val="pt-PT"/>
+        </w:rPr>
+        <w:t xml:space="preserve"> a partir de </w:t>
+      </w:r>
+      <w:r>
+        <w:rPr>
+          <w:lang w:val="pt-PT"/>
+        </w:rPr>
+        <w:t>um outro PI</w:t>
+      </w:r>
+      <w:r>
+        <w:rPr>
+          <w:lang w:val="pt-PT"/>
+        </w:rPr>
+        <w:t>.</w:t>
       </w:r>
     </w:p>
     <w:p>
@@ -1363,6 +1480,8 @@
           <w:lang w:val="pt-PT"/>
         </w:rPr>
       </w:pPr>
+      <w:bookmarkStart w:id="0" w:name="_GoBack"/>
+      <w:bookmarkEnd w:id="0"/>
     </w:p>
     <w:p>
       <w:pPr>
@@ -1476,8 +1595,6 @@
           <w:lang w:val="pt-PT"/>
         </w:rPr>
       </w:pPr>
-      <w:bookmarkStart w:id="0" w:name="_GoBack"/>
-      <w:bookmarkEnd w:id="0"/>
     </w:p>
     <w:sectPr>
       <w:footerReference w:type="default" r:id="rId12"/>
@@ -27539,14 +27656,14 @@
     <w:charset w:val="00"/>
     <w:family w:val="roman"/>
     <w:pitch w:val="variable"/>
-    <w:sig w:usb0="E0002EFF" w:usb1="C000785B" w:usb2="00000009" w:usb3="00000000" w:csb0="000001FF" w:csb1="00000000"/>
+    <w:sig w:usb0="E0002AFF" w:usb1="C0007843" w:usb2="00000009" w:usb3="00000000" w:csb0="000001FF" w:csb1="00000000"/>
   </w:font>
   <w:font w:name="Rockwell">
     <w:panose1 w:val="02060603020205020403"/>
     <w:charset w:val="00"/>
     <w:family w:val="roman"/>
     <w:pitch w:val="variable"/>
-    <w:sig w:usb0="00000007" w:usb1="00000000" w:usb2="00000000" w:usb3="00000000" w:csb0="00000003" w:csb1="00000000"/>
+    <w:sig w:usb0="00000003" w:usb1="00000000" w:usb2="00000000" w:usb3="00000000" w:csb0="00000001" w:csb1="00000000"/>
   </w:font>
   <w:font w:name="Franklin Gothic Demi">
     <w:panose1 w:val="020B0703020102020204"/>
@@ -27574,7 +27691,7 @@
     <w:charset w:val="00"/>
     <w:family w:val="swiss"/>
     <w:pitch w:val="variable"/>
-    <w:sig w:usb0="E0002EFF" w:usb1="C000785B" w:usb2="00000009" w:usb3="00000000" w:csb0="000001FF" w:csb1="00000000"/>
+    <w:sig w:usb0="E0002AFF" w:usb1="C0007843" w:usb2="00000009" w:usb3="00000000" w:csb0="000001FF" w:csb1="00000000"/>
   </w:font>
   <w:font w:name="Calibri">
     <w:panose1 w:val="020F0502020204030204"/>
@@ -27613,6 +27730,7 @@
     <w:rsid w:val="001163D9"/>
     <w:rsid w:val="002D6600"/>
     <w:rsid w:val="0055187D"/>
+    <w:rsid w:val="006237D7"/>
     <w:rsid w:val="009946F3"/>
     <w:rsid w:val="00AF3FCD"/>
   </w:rsids>
@@ -28365,14 +28483,6 @@
 </file>
 
 <file path=customXml/item1.xml><?xml version="1.0" encoding="utf-8"?>
-<p:properties xmlns:p="http://schemas.microsoft.com/office/2006/metadata/properties" xmlns:xsi="http://www.w3.org/2001/XMLSchema-instance" xmlns:pc="http://schemas.microsoft.com/office/infopath/2007/PartnerControls">
-  <documentManagement>
-    <MediaServiceKeyPoints xmlns="71af3243-3dd4-4a8d-8c0d-dd76da1f02a5" xsi:nil="true"/>
-  </documentManagement>
-</p:properties>
-</file>
-
-<file path=customXml/item2.xml><?xml version="1.0" encoding="utf-8"?>
 <ct:contentTypeSchema xmlns:ct="http://schemas.microsoft.com/office/2006/metadata/contentType" xmlns:ma="http://schemas.microsoft.com/office/2006/metadata/properties/metaAttributes" ct:_="" ma:_="" ma:contentTypeName="Document" ma:contentTypeID="0x01010079F111ED35F8CC479449609E8A0923A6" ma:contentTypeVersion="11" ma:contentTypeDescription="Create a new document." ma:contentTypeScope="" ma:versionID="1c2eb7a32e66fb6e4260f3771546a5e2">
   <xsd:schema xmlns:xsd="http://www.w3.org/2001/XMLSchema" xmlns:xs="http://www.w3.org/2001/XMLSchema" xmlns:p="http://schemas.microsoft.com/office/2006/metadata/properties" xmlns:ns2="71af3243-3dd4-4a8d-8c0d-dd76da1f02a5" xmlns:ns3="16c05727-aa75-4e4a-9b5f-8a80a1165891" targetNamespace="http://schemas.microsoft.com/office/2006/metadata/properties" ma:root="true" ma:fieldsID="04e1f6479c48b08974ba73b5ca973489" ns2:_="" ns3:_="">
     <xsd:import namespace="71af3243-3dd4-4a8d-8c0d-dd76da1f02a5"/>
@@ -28583,6 +28693,14 @@
 </ct:contentTypeSchema>
 </file>
 
+<file path=customXml/item2.xml><?xml version="1.0" encoding="utf-8"?>
+<p:properties xmlns:p="http://schemas.microsoft.com/office/2006/metadata/properties" xmlns:xsi="http://www.w3.org/2001/XMLSchema-instance" xmlns:pc="http://schemas.microsoft.com/office/infopath/2007/PartnerControls">
+  <documentManagement>
+    <MediaServiceKeyPoints xmlns="71af3243-3dd4-4a8d-8c0d-dd76da1f02a5" xsi:nil="true"/>
+  </documentManagement>
+</p:properties>
+</file>
+
 <file path=customXml/item3.xml><?xml version="1.0" encoding="utf-8"?>
 <?mso-contentType ?>
 <FormTemplates xmlns="http://schemas.microsoft.com/sharepoint/v3/contenttype/forms">
@@ -28597,16 +28715,6 @@
 </file>
 
 <file path=customXml/itemProps1.xml><?xml version="1.0" encoding="utf-8"?>
-<ds:datastoreItem xmlns:ds="http://schemas.openxmlformats.org/officeDocument/2006/customXml" ds:itemID="{7085D5BD-05B7-40A6-9CC5-2EF39466DF93}">
-  <ds:schemaRefs>
-    <ds:schemaRef ds:uri="http://schemas.microsoft.com/office/2006/metadata/properties"/>
-    <ds:schemaRef ds:uri="http://schemas.microsoft.com/office/infopath/2007/PartnerControls"/>
-    <ds:schemaRef ds:uri="71af3243-3dd4-4a8d-8c0d-dd76da1f02a5"/>
-  </ds:schemaRefs>
-</ds:datastoreItem>
-</file>
-
-<file path=customXml/itemProps2.xml><?xml version="1.0" encoding="utf-8"?>
 <ds:datastoreItem xmlns:ds="http://schemas.openxmlformats.org/officeDocument/2006/customXml" ds:itemID="{62BE1CE4-58D7-4CBF-940A-979F2237105D}">
   <ds:schemaRefs>
     <ds:schemaRef ds:uri="http://schemas.microsoft.com/office/2006/metadata/contentType"/>
@@ -28625,6 +28733,16 @@
 </ds:datastoreItem>
 </file>
 
+<file path=customXml/itemProps2.xml><?xml version="1.0" encoding="utf-8"?>
+<ds:datastoreItem xmlns:ds="http://schemas.openxmlformats.org/officeDocument/2006/customXml" ds:itemID="{7085D5BD-05B7-40A6-9CC5-2EF39466DF93}">
+  <ds:schemaRefs>
+    <ds:schemaRef ds:uri="http://schemas.microsoft.com/office/2006/metadata/properties"/>
+    <ds:schemaRef ds:uri="http://schemas.microsoft.com/office/infopath/2007/PartnerControls"/>
+    <ds:schemaRef ds:uri="71af3243-3dd4-4a8d-8c0d-dd76da1f02a5"/>
+  </ds:schemaRefs>
+</ds:datastoreItem>
+</file>
+
 <file path=customXml/itemProps3.xml><?xml version="1.0" encoding="utf-8"?>
 <ds:datastoreItem xmlns:ds="http://schemas.openxmlformats.org/officeDocument/2006/customXml" ds:itemID="{9438B1A1-8E3E-4ECB-AF6A-9696112F2FE3}">
   <ds:schemaRefs>
@@ -28634,7 +28752,7 @@
 </file>
 
 <file path=customXml/itemProps4.xml><?xml version="1.0" encoding="utf-8"?>
-<ds:datastoreItem xmlns:ds="http://schemas.openxmlformats.org/officeDocument/2006/customXml" ds:itemID="{9FFB16F7-C2D1-4CD2-A28A-E63DC4EF9574}">
+<ds:datastoreItem xmlns:ds="http://schemas.openxmlformats.org/officeDocument/2006/customXml" ds:itemID="{75ED7E75-BAAD-499E-B16E-68B13F41CDE9}">
   <ds:schemaRefs>
     <ds:schemaRef ds:uri="http://schemas.openxmlformats.org/officeDocument/2006/bibliography"/>
   </ds:schemaRefs>

</xml_diff>